<commit_message>
Updated one line in future work but other than that looks great!  Stealing some of this for the video :)
</commit_message>
<xml_diff>
--- a/mapster/submission/Mapster Executive Summary.docx
+++ b/mapster/submission/Mapster Executive Summary.docx
@@ -1,6 +1,6 @@
 
 <file path=word/document.xml><?xml version="1.0" encoding="utf-8"?>
-<w:document xmlns:ve="http://schemas.openxmlformats.org/markup-compatibility/2006" xmlns:o="urn:schemas-microsoft-com:office:office" xmlns:r="http://schemas.openxmlformats.org/officeDocument/2006/relationships" xmlns:m="http://schemas.openxmlformats.org/officeDocument/2006/math" xmlns:v="urn:schemas-microsoft-com:vml" xmlns:wp="http://schemas.openxmlformats.org/drawingml/2006/wordprocessingDrawing" xmlns:w10="urn:schemas-microsoft-com:office:word" xmlns:w="http://schemas.openxmlformats.org/wordprocessingml/2006/main" xmlns:wne="http://schemas.microsoft.com/office/word/2006/wordml">
+<w:document xmlns:wpc="http://schemas.microsoft.com/office/word/2010/wordprocessingCanvas" xmlns:mc="http://schemas.openxmlformats.org/markup-compatibility/2006" xmlns:o="urn:schemas-microsoft-com:office:office" xmlns:r="http://schemas.openxmlformats.org/officeDocument/2006/relationships" xmlns:m="http://schemas.openxmlformats.org/officeDocument/2006/math" xmlns:v="urn:schemas-microsoft-com:vml" xmlns:wp14="http://schemas.microsoft.com/office/word/2010/wordprocessingDrawing" xmlns:wp="http://schemas.openxmlformats.org/drawingml/2006/wordprocessingDrawing" xmlns:w10="urn:schemas-microsoft-com:office:word" xmlns:w="http://schemas.openxmlformats.org/wordprocessingml/2006/main" xmlns:w14="http://schemas.microsoft.com/office/word/2010/wordml" xmlns:wpg="http://schemas.microsoft.com/office/word/2010/wordprocessingGroup" xmlns:wpi="http://schemas.microsoft.com/office/word/2010/wordprocessingInk" xmlns:wne="http://schemas.microsoft.com/office/word/2006/wordml" xmlns:wps="http://schemas.microsoft.com/office/word/2010/wordprocessingShape" mc:Ignorable="w14 wp14">
   <w:body>
     <w:p>
       <w:pPr>
@@ -61,7 +61,6 @@
         </w:rPr>
         <w:br/>
       </w:r>
-      <w:bookmarkStart w:id="0" w:name="_GoBack"/>
       <w:proofErr w:type="spellStart"/>
       <w:r>
         <w:rPr>
@@ -94,7 +93,7 @@
         </w:rPr>
         <w:t xml:space="preserve"> also allows users to look at real-time and historical travel warnings from the </w:t>
       </w:r>
-      <w:hyperlink r:id="rId7" w:history="1">
+      <w:hyperlink r:id="rId8" w:history="1">
         <w:r>
           <w:rPr>
             <w:rStyle w:val="Hyperlink"/>
@@ -111,7 +110,7 @@
         </w:rPr>
         <w:t xml:space="preserve"> and </w:t>
       </w:r>
-      <w:hyperlink r:id="rId8" w:history="1">
+      <w:hyperlink r:id="rId9" w:history="1">
         <w:r>
           <w:rPr>
             <w:rStyle w:val="Hyperlink"/>
@@ -129,7 +128,6 @@
         <w:t>.</w:t>
       </w:r>
     </w:p>
-    <w:bookmarkEnd w:id="0"/>
     <w:p>
       <w:pPr>
         <w:spacing w:after="0" w:line="240" w:lineRule="auto"/>
@@ -642,10 +640,10 @@
                     </pic:cNvPicPr>
                   </pic:nvPicPr>
                   <pic:blipFill>
-                    <a:blip r:embed="rId9" cstate="print">
+                    <a:blip r:embed="rId10" cstate="print">
                       <a:extLst>
                         <a:ext uri="{28A0092B-C50C-407E-A947-70E740481C1C}">
-                          <a14:useLocalDpi xmlns:a14="http://schemas.microsoft.com/office/drawing/2010/main" xmlns:wps="http://schemas.microsoft.com/office/word/2010/wordprocessingShape" xmlns:wpi="http://schemas.microsoft.com/office/word/2010/wordprocessingInk" xmlns:wpg="http://schemas.microsoft.com/office/word/2010/wordprocessingGroup" xmlns:w14="http://schemas.microsoft.com/office/word/2010/wordml" xmlns:w="http://schemas.openxmlformats.org/wordprocessingml/2006/main" xmlns:w10="urn:schemas-microsoft-com:office:word" xmlns:wp14="http://schemas.microsoft.com/office/word/2010/wordprocessingDrawing" xmlns:v="urn:schemas-microsoft-com:vml" xmlns:o="urn:schemas-microsoft-com:office:office" xmlns:mc="http://schemas.openxmlformats.org/markup-compatibility/2006" xmlns:wpc="http://schemas.microsoft.com/office/word/2010/wordprocessingCanvas" xmlns="" val="0"/>
+                          <a14:useLocalDpi xmlns:a14="http://schemas.microsoft.com/office/drawing/2010/main" val="0"/>
                         </a:ext>
                       </a:extLst>
                     </a:blip>
@@ -777,10 +775,10 @@
                     <pic:cNvPicPr/>
                   </pic:nvPicPr>
                   <pic:blipFill>
-                    <a:blip r:embed="rId10" cstate="print">
+                    <a:blip r:embed="rId11" cstate="print">
                       <a:extLst>
                         <a:ext uri="{28A0092B-C50C-407E-A947-70E740481C1C}">
-                          <a14:useLocalDpi xmlns:a14="http://schemas.microsoft.com/office/drawing/2010/main" xmlns:wps="http://schemas.microsoft.com/office/word/2010/wordprocessingShape" xmlns:wpi="http://schemas.microsoft.com/office/word/2010/wordprocessingInk" xmlns:wpg="http://schemas.microsoft.com/office/word/2010/wordprocessingGroup" xmlns:w14="http://schemas.microsoft.com/office/word/2010/wordml" xmlns:w="http://schemas.openxmlformats.org/wordprocessingml/2006/main" xmlns:w10="urn:schemas-microsoft-com:office:word" xmlns:wp14="http://schemas.microsoft.com/office/word/2010/wordprocessingDrawing" xmlns:v="urn:schemas-microsoft-com:vml" xmlns:o="urn:schemas-microsoft-com:office:office" xmlns:mc="http://schemas.openxmlformats.org/markup-compatibility/2006" xmlns:wpc="http://schemas.microsoft.com/office/word/2010/wordprocessingCanvas" xmlns="" val="0"/>
+                          <a14:useLocalDpi xmlns:a14="http://schemas.microsoft.com/office/drawing/2010/main" val="0"/>
                         </a:ext>
                       </a:extLst>
                     </a:blip>
@@ -1132,6 +1130,10 @@
     </w:p>
     <w:p>
       <w:pPr>
+        <w:numPr>
+          <w:ilvl w:val="0"/>
+          <w:numId w:val="5"/>
+        </w:numPr>
         <w:spacing w:after="0" w:line="240" w:lineRule="auto"/>
         <w:textAlignment w:val="baseline"/>
         <w:rPr>
@@ -1141,10 +1143,19 @@
           <w:szCs w:val="23"/>
         </w:rPr>
       </w:pPr>
+      <w:r>
+        <w:rPr>
+          <w:rFonts w:eastAsia="Times New Roman" w:cstheme="minorHAnsi"/>
+          <w:color w:val="000000"/>
+        </w:rPr>
+        <w:t>Allow user to enter their nationality, and include that in the calculation of the safety scores.</w:t>
+      </w:r>
+      <w:bookmarkStart w:id="0" w:name="_GoBack"/>
+      <w:bookmarkEnd w:id="0"/>
     </w:p>
     <w:sectPr>
-      <w:headerReference w:type="default" r:id="rId11"/>
-      <w:footerReference w:type="default" r:id="rId12"/>
+      <w:headerReference w:type="default" r:id="rId12"/>
+      <w:footerReference w:type="default" r:id="rId13"/>
       <w:pgSz w:w="12240" w:h="15840"/>
       <w:pgMar w:top="1440" w:right="1440" w:bottom="1440" w:left="1440" w:header="720" w:footer="720" w:gutter="0"/>
       <w:cols w:space="720"/>
@@ -1155,7 +1166,7 @@
 </file>
 
 <file path=word/endnotes.xml><?xml version="1.0" encoding="utf-8"?>
-<w:endnotes xmlns:ve="http://schemas.openxmlformats.org/markup-compatibility/2006" xmlns:o="urn:schemas-microsoft-com:office:office" xmlns:r="http://schemas.openxmlformats.org/officeDocument/2006/relationships" xmlns:m="http://schemas.openxmlformats.org/officeDocument/2006/math" xmlns:v="urn:schemas-microsoft-com:vml" xmlns:wp="http://schemas.openxmlformats.org/drawingml/2006/wordprocessingDrawing" xmlns:w10="urn:schemas-microsoft-com:office:word" xmlns:w="http://schemas.openxmlformats.org/wordprocessingml/2006/main" xmlns:wne="http://schemas.microsoft.com/office/word/2006/wordml">
+<w:endnotes xmlns:wpc="http://schemas.microsoft.com/office/word/2010/wordprocessingCanvas" xmlns:mc="http://schemas.openxmlformats.org/markup-compatibility/2006" xmlns:o="urn:schemas-microsoft-com:office:office" xmlns:r="http://schemas.openxmlformats.org/officeDocument/2006/relationships" xmlns:m="http://schemas.openxmlformats.org/officeDocument/2006/math" xmlns:v="urn:schemas-microsoft-com:vml" xmlns:wp14="http://schemas.microsoft.com/office/word/2010/wordprocessingDrawing" xmlns:wp="http://schemas.openxmlformats.org/drawingml/2006/wordprocessingDrawing" xmlns:w10="urn:schemas-microsoft-com:office:word" xmlns:w="http://schemas.openxmlformats.org/wordprocessingml/2006/main" xmlns:w14="http://schemas.microsoft.com/office/word/2010/wordml" xmlns:wpg="http://schemas.microsoft.com/office/word/2010/wordprocessingGroup" xmlns:wpi="http://schemas.microsoft.com/office/word/2010/wordprocessingInk" xmlns:wne="http://schemas.microsoft.com/office/word/2006/wordml" xmlns:wps="http://schemas.microsoft.com/office/word/2010/wordprocessingShape" mc:Ignorable="w14 wp14">
   <w:endnote w:type="separator" w:id="-1">
     <w:p>
       <w:pPr>
@@ -1180,7 +1191,7 @@
 </file>
 
 <file path=word/footer1.xml><?xml version="1.0" encoding="utf-8"?>
-<w:ftr xmlns:ve="http://schemas.openxmlformats.org/markup-compatibility/2006" xmlns:o="urn:schemas-microsoft-com:office:office" xmlns:r="http://schemas.openxmlformats.org/officeDocument/2006/relationships" xmlns:m="http://schemas.openxmlformats.org/officeDocument/2006/math" xmlns:v="urn:schemas-microsoft-com:vml" xmlns:wp="http://schemas.openxmlformats.org/drawingml/2006/wordprocessingDrawing" xmlns:w10="urn:schemas-microsoft-com:office:word" xmlns:w="http://schemas.openxmlformats.org/wordprocessingml/2006/main" xmlns:wne="http://schemas.microsoft.com/office/word/2006/wordml">
+<w:ftr xmlns:wpc="http://schemas.microsoft.com/office/word/2010/wordprocessingCanvas" xmlns:mc="http://schemas.openxmlformats.org/markup-compatibility/2006" xmlns:o="urn:schemas-microsoft-com:office:office" xmlns:r="http://schemas.openxmlformats.org/officeDocument/2006/relationships" xmlns:m="http://schemas.openxmlformats.org/officeDocument/2006/math" xmlns:v="urn:schemas-microsoft-com:vml" xmlns:wp14="http://schemas.microsoft.com/office/word/2010/wordprocessingDrawing" xmlns:wp="http://schemas.openxmlformats.org/drawingml/2006/wordprocessingDrawing" xmlns:w10="urn:schemas-microsoft-com:office:word" xmlns:w="http://schemas.openxmlformats.org/wordprocessingml/2006/main" xmlns:w14="http://schemas.microsoft.com/office/word/2010/wordml" xmlns:wpg="http://schemas.microsoft.com/office/word/2010/wordprocessingGroup" xmlns:wpi="http://schemas.microsoft.com/office/word/2010/wordprocessingInk" xmlns:wne="http://schemas.microsoft.com/office/word/2006/wordml" xmlns:wps="http://schemas.microsoft.com/office/word/2010/wordprocessingShape" mc:Ignorable="w14 wp14">
   <w:sdt>
     <w:sdtPr>
       <w:id w:val="57098176"/>
@@ -1189,20 +1200,34 @@
         <w:docPartUnique/>
       </w:docPartObj>
     </w:sdtPr>
+    <w:sdtEndPr/>
     <w:sdtContent>
       <w:p>
         <w:pPr>
           <w:pStyle w:val="Footer"/>
           <w:jc w:val="right"/>
         </w:pPr>
-        <w:fldSimple w:instr=" PAGE   \* MERGEFORMAT ">
-          <w:r>
-            <w:rPr>
-              <w:noProof/>
-            </w:rPr>
-            <w:t>1</w:t>
-          </w:r>
-        </w:fldSimple>
+        <w:r>
+          <w:fldChar w:fldCharType="begin"/>
+        </w:r>
+        <w:r>
+          <w:instrText xml:space="preserve"> PAGE   \* MERGEFORMAT </w:instrText>
+        </w:r>
+        <w:r>
+          <w:fldChar w:fldCharType="separate"/>
+        </w:r>
+        <w:r>
+          <w:rPr>
+            <w:noProof/>
+          </w:rPr>
+          <w:t>2</w:t>
+        </w:r>
+        <w:r>
+          <w:rPr>
+            <w:noProof/>
+          </w:rPr>
+          <w:fldChar w:fldCharType="end"/>
+        </w:r>
       </w:p>
     </w:sdtContent>
   </w:sdt>
@@ -1215,7 +1240,7 @@
 </file>
 
 <file path=word/footnotes.xml><?xml version="1.0" encoding="utf-8"?>
-<w:footnotes xmlns:ve="http://schemas.openxmlformats.org/markup-compatibility/2006" xmlns:o="urn:schemas-microsoft-com:office:office" xmlns:r="http://schemas.openxmlformats.org/officeDocument/2006/relationships" xmlns:m="http://schemas.openxmlformats.org/officeDocument/2006/math" xmlns:v="urn:schemas-microsoft-com:vml" xmlns:wp="http://schemas.openxmlformats.org/drawingml/2006/wordprocessingDrawing" xmlns:w10="urn:schemas-microsoft-com:office:word" xmlns:w="http://schemas.openxmlformats.org/wordprocessingml/2006/main" xmlns:wne="http://schemas.microsoft.com/office/word/2006/wordml">
+<w:footnotes xmlns:wpc="http://schemas.microsoft.com/office/word/2010/wordprocessingCanvas" xmlns:mc="http://schemas.openxmlformats.org/markup-compatibility/2006" xmlns:o="urn:schemas-microsoft-com:office:office" xmlns:r="http://schemas.openxmlformats.org/officeDocument/2006/relationships" xmlns:m="http://schemas.openxmlformats.org/officeDocument/2006/math" xmlns:v="urn:schemas-microsoft-com:vml" xmlns:wp14="http://schemas.microsoft.com/office/word/2010/wordprocessingDrawing" xmlns:wp="http://schemas.openxmlformats.org/drawingml/2006/wordprocessingDrawing" xmlns:w10="urn:schemas-microsoft-com:office:word" xmlns:w="http://schemas.openxmlformats.org/wordprocessingml/2006/main" xmlns:w14="http://schemas.microsoft.com/office/word/2010/wordml" xmlns:wpg="http://schemas.microsoft.com/office/word/2010/wordprocessingGroup" xmlns:wpi="http://schemas.microsoft.com/office/word/2010/wordprocessingInk" xmlns:wne="http://schemas.microsoft.com/office/word/2006/wordml" xmlns:wps="http://schemas.microsoft.com/office/word/2010/wordprocessingShape" mc:Ignorable="w14 wp14">
   <w:footnote w:type="separator" w:id="-1">
     <w:p>
       <w:pPr>
@@ -1240,7 +1265,7 @@
 </file>
 
 <file path=word/header1.xml><?xml version="1.0" encoding="utf-8"?>
-<w:hdr xmlns:ve="http://schemas.openxmlformats.org/markup-compatibility/2006" xmlns:o="urn:schemas-microsoft-com:office:office" xmlns:r="http://schemas.openxmlformats.org/officeDocument/2006/relationships" xmlns:m="http://schemas.openxmlformats.org/officeDocument/2006/math" xmlns:v="urn:schemas-microsoft-com:vml" xmlns:wp="http://schemas.openxmlformats.org/drawingml/2006/wordprocessingDrawing" xmlns:w10="urn:schemas-microsoft-com:office:word" xmlns:w="http://schemas.openxmlformats.org/wordprocessingml/2006/main" xmlns:wne="http://schemas.microsoft.com/office/word/2006/wordml">
+<w:hdr xmlns:wpc="http://schemas.microsoft.com/office/word/2010/wordprocessingCanvas" xmlns:mc="http://schemas.openxmlformats.org/markup-compatibility/2006" xmlns:o="urn:schemas-microsoft-com:office:office" xmlns:r="http://schemas.openxmlformats.org/officeDocument/2006/relationships" xmlns:m="http://schemas.openxmlformats.org/officeDocument/2006/math" xmlns:v="urn:schemas-microsoft-com:vml" xmlns:wp14="http://schemas.microsoft.com/office/word/2010/wordprocessingDrawing" xmlns:wp="http://schemas.openxmlformats.org/drawingml/2006/wordprocessingDrawing" xmlns:w10="urn:schemas-microsoft-com:office:word" xmlns:w="http://schemas.openxmlformats.org/wordprocessingml/2006/main" xmlns:w14="http://schemas.microsoft.com/office/word/2010/wordml" xmlns:wpg="http://schemas.microsoft.com/office/word/2010/wordprocessingGroup" xmlns:wpi="http://schemas.microsoft.com/office/word/2010/wordprocessingInk" xmlns:wne="http://schemas.microsoft.com/office/word/2006/wordml" xmlns:wps="http://schemas.microsoft.com/office/word/2010/wordprocessingShape" mc:Ignorable="w14 wp14">
   <w:p>
     <w:pPr>
       <w:pStyle w:val="Header"/>
@@ -1272,7 +1297,7 @@
 </file>
 
 <file path=word/numbering.xml><?xml version="1.0" encoding="utf-8"?>
-<w:numbering xmlns:ve="http://schemas.openxmlformats.org/markup-compatibility/2006" xmlns:o="urn:schemas-microsoft-com:office:office" xmlns:r="http://schemas.openxmlformats.org/officeDocument/2006/relationships" xmlns:m="http://schemas.openxmlformats.org/officeDocument/2006/math" xmlns:v="urn:schemas-microsoft-com:vml" xmlns:wp="http://schemas.openxmlformats.org/drawingml/2006/wordprocessingDrawing" xmlns:w10="urn:schemas-microsoft-com:office:word" xmlns:w="http://schemas.openxmlformats.org/wordprocessingml/2006/main" xmlns:wne="http://schemas.microsoft.com/office/word/2006/wordml">
+<w:numbering xmlns:wpc="http://schemas.microsoft.com/office/word/2010/wordprocessingCanvas" xmlns:mc="http://schemas.openxmlformats.org/markup-compatibility/2006" xmlns:o="urn:schemas-microsoft-com:office:office" xmlns:r="http://schemas.openxmlformats.org/officeDocument/2006/relationships" xmlns:m="http://schemas.openxmlformats.org/officeDocument/2006/math" xmlns:v="urn:schemas-microsoft-com:vml" xmlns:wp14="http://schemas.microsoft.com/office/word/2010/wordprocessingDrawing" xmlns:wp="http://schemas.openxmlformats.org/drawingml/2006/wordprocessingDrawing" xmlns:w10="urn:schemas-microsoft-com:office:word" xmlns:w="http://schemas.openxmlformats.org/wordprocessingml/2006/main" xmlns:w14="http://schemas.microsoft.com/office/word/2010/wordml" xmlns:wpg="http://schemas.microsoft.com/office/word/2010/wordprocessingGroup" xmlns:wpi="http://schemas.microsoft.com/office/word/2010/wordprocessingInk" xmlns:wne="http://schemas.microsoft.com/office/word/2006/wordml" xmlns:wps="http://schemas.microsoft.com/office/word/2010/wordprocessingShape" mc:Ignorable="w14 wp14">
   <w:abstractNum w:abstractNumId="0">
     <w:nsid w:val="05861656"/>
     <w:multiLevelType w:val="multilevel"/>
@@ -2001,7 +2026,7 @@
 </file>
 
 <file path=word/styles.xml><?xml version="1.0" encoding="utf-8"?>
-<w:styles xmlns:r="http://schemas.openxmlformats.org/officeDocument/2006/relationships" xmlns:w="http://schemas.openxmlformats.org/wordprocessingml/2006/main">
+<w:styles xmlns:mc="http://schemas.openxmlformats.org/markup-compatibility/2006" xmlns:r="http://schemas.openxmlformats.org/officeDocument/2006/relationships" xmlns:w="http://schemas.openxmlformats.org/wordprocessingml/2006/main" xmlns:w14="http://schemas.microsoft.com/office/word/2010/wordml" mc:Ignorable="w14">
   <w:docDefaults>
     <w:rPrDefault>
       <w:rPr>
@@ -2172,7 +2197,6 @@
     <w:uiPriority w:val="99"/>
     <w:semiHidden/>
     <w:unhideWhenUsed/>
-    <w:qFormat/>
     <w:tblPr>
       <w:tblInd w:w="0" w:type="dxa"/>
       <w:tblCellMar>

</xml_diff>